<commit_message>
Files from Google Drive
פרוייקטים פנאי/מתמטיקה
</commit_message>
<xml_diff>
--- a/גיאומטריה 4.docx
+++ b/גיאומטריה 4.docx
@@ -21817,7 +21817,7 @@
           <w:sz w:val="24"/>
           <w:szCs w:val="24"/>
         </w:rPr>
-        <w:t>4</w:t>
+        <w:t>3</w:t>
       </w:r>
     </w:p>
     <w:p>
@@ -22105,7 +22105,14 @@
               <w:rFonts w:ascii="Cambria Math" w:eastAsiaTheme="minorEastAsia" w:hAnsi="Cambria Math"/>
               <w:lang w:val="en-GB"/>
             </w:rPr>
-            <m:t>notate di</m:t>
+            <m:t>notate</m:t>
+          </m:r>
+          <m:r>
+            <w:rPr>
+              <w:rFonts w:ascii="Cambria Math" w:eastAsiaTheme="minorEastAsia" w:hAnsi="Cambria Math"/>
+              <w:lang w:val="en-GB"/>
+            </w:rPr>
+            <m:t xml:space="preserve"> di</m:t>
           </m:r>
           <m:sSub>
             <m:sSubPr>
@@ -22141,7 +22148,14 @@
               <w:rFonts w:ascii="Cambria Math" w:eastAsiaTheme="minorEastAsia" w:hAnsi="Cambria Math"/>
               <w:lang w:val="en-GB"/>
             </w:rPr>
-            <m:t>=dir</m:t>
+            <m:t>=</m:t>
+          </m:r>
+          <m:r>
+            <w:rPr>
+              <w:rFonts w:ascii="Cambria Math" w:eastAsiaTheme="minorEastAsia" w:hAnsi="Cambria Math"/>
+              <w:lang w:val="en-GB"/>
+            </w:rPr>
+            <m:t>dir</m:t>
           </m:r>
           <m:d>
             <m:dPr>
@@ -22222,9 +22236,6 @@
             </m:e>
           </m:d>
           <m:r>
-            <m:rPr>
-              <m:sty m:val="p"/>
-            </m:rPr>
             <w:rPr>
               <w:rFonts w:ascii="Cambria Math" w:eastAsiaTheme="minorEastAsia" w:hAnsi="Cambria Math"/>
               <w:lang w:val="en-GB"/>
@@ -22400,668 +22411,13 @@
       <w:pPr>
         <w:pStyle w:val="ListParagraph"/>
         <w:bidi w:val="0"/>
-        <w:jc w:val="center"/>
-        <w:rPr>
-          <w:rFonts w:eastAsiaTheme="minorEastAsia"/>
-          <w:b/>
-          <w:bCs/>
+        <w:rPr>
+          <w:rFonts w:eastAsiaTheme="minorEastAsia"/>
           <w:lang w:val="en-GB"/>
         </w:rPr>
       </w:pPr>
-      <w:r>
-        <w:rPr>
-          <w:rFonts w:eastAsiaTheme="minorEastAsia"/>
-          <w:b/>
-          <w:bCs/>
-          <w:lang w:val="en-GB"/>
-        </w:rPr>
-        <w:t xml:space="preserve">Postulate 1: </w:t>
-      </w:r>
-      <w:r>
-        <w:rPr>
-          <w:rFonts w:eastAsiaTheme="minorEastAsia"/>
-          <w:b/>
-          <w:bCs/>
-          <w:lang w:val="en-GB"/>
-        </w:rPr>
-        <w:t>Axium of Continuity</w:t>
-      </w:r>
-    </w:p>
-    <w:p>
-      <w:pPr>
-        <w:bidi w:val="0"/>
-        <w:jc w:val="center"/>
-        <w:rPr>
-          <w:rFonts w:eastAsiaTheme="minorEastAsia"/>
-          <w:sz w:val="20"/>
-          <w:szCs w:val="20"/>
-          <w:lang w:val="en-GB"/>
-        </w:rPr>
-      </w:pPr>
-      <w:r>
-        <w:rPr>
-          <w:rFonts w:eastAsiaTheme="minorEastAsia"/>
-          <w:sz w:val="20"/>
-          <w:szCs w:val="20"/>
-          <w:lang w:val="en-GB"/>
-        </w:rPr>
-        <w:t>A</w:t>
-      </w:r>
-      <w:r>
-        <w:rPr>
-          <w:rFonts w:eastAsiaTheme="minorEastAsia"/>
-          <w:sz w:val="20"/>
-          <w:szCs w:val="20"/>
-          <w:lang w:val="en-GB"/>
-        </w:rPr>
-        <w:t xml:space="preserve"> unique</w:t>
-      </w:r>
-      <w:r>
-        <w:rPr>
-          <w:rFonts w:eastAsiaTheme="minorEastAsia"/>
-          <w:sz w:val="20"/>
-          <w:szCs w:val="20"/>
-          <w:lang w:val="en-GB"/>
-        </w:rPr>
-        <w:t xml:space="preserve"> point could be found that </w:t>
-      </w:r>
-      <w:r>
-        <w:rPr>
-          <w:rFonts w:eastAsiaTheme="minorEastAsia"/>
-          <w:sz w:val="20"/>
-          <w:szCs w:val="20"/>
-          <w:lang w:val="en-GB"/>
-        </w:rPr>
-        <w:t>has</w:t>
-      </w:r>
-      <w:r>
-        <w:rPr>
-          <w:rFonts w:eastAsiaTheme="minorEastAsia"/>
-          <w:sz w:val="20"/>
-          <w:szCs w:val="20"/>
-          <w:lang w:val="en-GB"/>
-        </w:rPr>
-        <w:t xml:space="preserve"> a certain </w:t>
-      </w:r>
-      <w:r>
-        <w:rPr>
-          <w:rFonts w:eastAsiaTheme="minorEastAsia"/>
-          <w:sz w:val="20"/>
-          <w:szCs w:val="20"/>
-          <w:lang w:val="en-GB"/>
-        </w:rPr>
-        <w:t xml:space="preserve">distance in a certain direction </w:t>
-      </w:r>
-      <w:r>
-        <w:rPr>
-          <w:rFonts w:eastAsiaTheme="minorEastAsia"/>
-          <w:sz w:val="20"/>
-          <w:szCs w:val="20"/>
-          <w:lang w:val="en-GB"/>
-        </w:rPr>
-        <w:t>to</w:t>
-      </w:r>
-      <w:r>
-        <w:rPr>
-          <w:rFonts w:eastAsiaTheme="minorEastAsia"/>
-          <w:sz w:val="20"/>
-          <w:szCs w:val="20"/>
-          <w:lang w:val="en-GB"/>
-        </w:rPr>
-        <w:t xml:space="preserve"> an original point.</w:t>
-      </w:r>
-      <w:r>
-        <w:rPr>
-          <w:rFonts w:eastAsiaTheme="minorEastAsia"/>
-          <w:sz w:val="20"/>
-          <w:szCs w:val="20"/>
-          <w:lang w:val="en-GB"/>
-        </w:rPr>
-        <w:t xml:space="preserve"> </w:t>
-      </w:r>
-      <w:r>
-        <w:rPr>
-          <w:rFonts w:eastAsiaTheme="minorEastAsia"/>
-          <w:sz w:val="20"/>
-          <w:szCs w:val="20"/>
-          <w:lang w:val="en-GB"/>
-        </w:rPr>
-        <w:t>N</w:t>
-      </w:r>
-      <w:r>
-        <w:rPr>
-          <w:rFonts w:eastAsiaTheme="minorEastAsia"/>
-          <w:sz w:val="20"/>
-          <w:szCs w:val="20"/>
-          <w:lang w:val="en-GB"/>
-        </w:rPr>
-        <w:t>otate</w:t>
-      </w:r>
-      <w:r>
-        <w:rPr>
-          <w:rFonts w:eastAsiaTheme="minorEastAsia"/>
-          <w:sz w:val="20"/>
-          <w:szCs w:val="20"/>
-          <w:lang w:val="en-GB"/>
-        </w:rPr>
-        <w:t>:</w:t>
-      </w:r>
-    </w:p>
-    <w:p>
-      <w:pPr>
-        <w:pStyle w:val="ListParagraph"/>
-        <w:bidi w:val="0"/>
-        <w:jc w:val="center"/>
-        <w:rPr>
-          <w:rFonts w:eastAsiaTheme="minorEastAsia"/>
-          <w:lang w:val="en-GB"/>
-        </w:rPr>
-      </w:pPr>
-      <m:oMathPara>
-        <m:oMath>
-          <m:r>
-            <w:rPr>
-              <w:rFonts w:ascii="Cambria Math" w:eastAsiaTheme="minorEastAsia" w:hAnsi="Cambria Math"/>
-              <w:lang w:val="en-GB"/>
-            </w:rPr>
-            <m:t>∀</m:t>
-          </m:r>
-          <m:d>
-            <m:dPr>
-              <m:ctrlPr>
-                <w:rPr>
-                  <w:rFonts w:ascii="Cambria Math" w:eastAsiaTheme="minorEastAsia" w:hAnsi="Cambria Math"/>
-                  <w:i/>
-                  <w:lang w:val="en-GB"/>
-                </w:rPr>
-              </m:ctrlPr>
-            </m:dPr>
-            <m:e>
-              <m:sSub>
-                <m:sSubPr>
-                  <m:ctrlPr>
-                    <w:rPr>
-                      <w:rFonts w:ascii="Cambria Math" w:eastAsiaTheme="minorEastAsia" w:hAnsi="Cambria Math"/>
-                      <w:i/>
-                      <w:lang w:val="en-GB"/>
-                    </w:rPr>
-                  </m:ctrlPr>
-                </m:sSubPr>
-                <m:e>
-                  <m:r>
-                    <w:rPr>
-                      <w:rFonts w:ascii="Cambria Math" w:eastAsiaTheme="minorEastAsia" w:hAnsi="Cambria Math"/>
-                      <w:lang w:val="en-GB"/>
-                    </w:rPr>
-                    <m:t>p</m:t>
-                  </m:r>
-                </m:e>
-                <m:sub>
-                  <m:r>
-                    <w:rPr>
-                      <w:rFonts w:ascii="Cambria Math" w:eastAsiaTheme="minorEastAsia" w:hAnsi="Cambria Math"/>
-                      <w:lang w:val="en-GB"/>
-                    </w:rPr>
-                    <m:t>a</m:t>
-                  </m:r>
-                </m:sub>
-              </m:sSub>
-              <m:r>
-                <w:rPr>
-                  <w:rFonts w:ascii="Cambria Math" w:eastAsiaTheme="minorEastAsia" w:hAnsi="Cambria Math"/>
-                  <w:lang w:val="en-GB"/>
-                </w:rPr>
-                <m:t>∧</m:t>
-              </m:r>
-              <m:r>
-                <w:rPr>
-                  <w:rFonts w:ascii="Cambria Math" w:eastAsiaTheme="minorEastAsia" w:hAnsi="Cambria Math"/>
-                  <w:lang w:val="en-GB"/>
-                </w:rPr>
-                <m:t>di</m:t>
-              </m:r>
-              <m:sSub>
-                <m:sSubPr>
-                  <m:ctrlPr>
-                    <w:rPr>
-                      <w:rFonts w:ascii="Cambria Math" w:eastAsiaTheme="minorEastAsia" w:hAnsi="Cambria Math"/>
-                      <w:i/>
-                      <w:lang w:val="en-GB"/>
-                    </w:rPr>
-                  </m:ctrlPr>
-                </m:sSubPr>
-                <m:e>
-                  <m:r>
-                    <w:rPr>
-                      <w:rFonts w:ascii="Cambria Math" w:eastAsiaTheme="minorEastAsia" w:hAnsi="Cambria Math"/>
-                      <w:lang w:val="en-GB"/>
-                    </w:rPr>
-                    <m:t>r</m:t>
-                  </m:r>
-                </m:e>
-                <m:sub>
-                  <m:r>
-                    <w:rPr>
-                      <w:rFonts w:ascii="Cambria Math" w:eastAsiaTheme="minorEastAsia" w:hAnsi="Cambria Math"/>
-                      <w:lang w:val="en-GB"/>
-                    </w:rPr>
-                    <m:t>b</m:t>
-                  </m:r>
-                </m:sub>
-              </m:sSub>
-              <m:r>
-                <w:rPr>
-                  <w:rFonts w:ascii="Cambria Math" w:eastAsiaTheme="minorEastAsia" w:hAnsi="Cambria Math"/>
-                  <w:lang w:val="en-GB"/>
-                </w:rPr>
-                <m:t>∧</m:t>
-              </m:r>
-              <m:sSub>
-                <m:sSubPr>
-                  <m:ctrlPr>
-                    <w:rPr>
-                      <w:rFonts w:ascii="Cambria Math" w:eastAsiaTheme="minorEastAsia" w:hAnsi="Cambria Math"/>
-                      <w:i/>
-                      <w:lang w:val="en-GB"/>
-                    </w:rPr>
-                  </m:ctrlPr>
-                </m:sSubPr>
-                <m:e>
-                  <m:r>
-                    <w:rPr>
-                      <w:rFonts w:ascii="Cambria Math" w:eastAsiaTheme="minorEastAsia" w:hAnsi="Cambria Math"/>
-                      <w:lang w:val="en-GB"/>
-                    </w:rPr>
-                    <m:t>r</m:t>
-                  </m:r>
-                </m:e>
-                <m:sub>
-                  <m:r>
-                    <w:rPr>
-                      <w:rFonts w:ascii="Cambria Math" w:eastAsiaTheme="minorEastAsia" w:hAnsi="Cambria Math"/>
-                      <w:lang w:val="en-GB"/>
-                    </w:rPr>
-                    <m:t>c</m:t>
-                  </m:r>
-                </m:sub>
-              </m:sSub>
-            </m:e>
-          </m:d>
-          <m:r>
-            <w:rPr>
-              <w:rFonts w:ascii="Cambria Math" w:eastAsiaTheme="minorEastAsia" w:hAnsi="Cambria Math"/>
-              <w:lang w:val="en-GB"/>
-            </w:rPr>
-            <m:t>;</m:t>
-          </m:r>
-          <m:sSub>
-            <m:sSubPr>
-              <m:ctrlPr>
-                <w:rPr>
-                  <w:rFonts w:ascii="Cambria Math" w:eastAsiaTheme="minorEastAsia" w:hAnsi="Cambria Math"/>
-                  <w:i/>
-                  <w:lang w:val="en-GB"/>
-                </w:rPr>
-              </m:ctrlPr>
-            </m:sSubPr>
-            <m:e>
-              <m:r>
-                <m:rPr>
-                  <m:sty m:val="bi"/>
-                </m:rPr>
-                <w:rPr>
-                  <w:rFonts w:ascii="Cambria Math" w:eastAsiaTheme="minorEastAsia" w:hAnsi="Cambria Math"/>
-                  <w:lang w:val="en-GB"/>
-                </w:rPr>
-                <m:t>∃</m:t>
-              </m:r>
-              <m:ctrlPr>
-                <w:rPr>
-                  <w:rFonts w:ascii="Cambria Math" w:eastAsiaTheme="minorEastAsia" w:hAnsi="Cambria Math"/>
-                  <w:b/>
-                  <w:i/>
-                  <w:lang w:val="en-GB"/>
-                </w:rPr>
-              </m:ctrlPr>
-            </m:e>
-            <m:sub>
-              <m:r>
-                <w:rPr>
-                  <w:rFonts w:ascii="Cambria Math" w:eastAsiaTheme="minorEastAsia" w:hAnsi="Cambria Math"/>
-                  <w:lang w:val="en-GB"/>
-                </w:rPr>
-                <m:t>=1</m:t>
-              </m:r>
-            </m:sub>
-          </m:sSub>
-          <m:r>
-            <w:rPr>
-              <w:rFonts w:ascii="Cambria Math" w:eastAsiaTheme="minorEastAsia" w:hAnsi="Cambria Math"/>
-              <w:lang w:val="en-GB"/>
-            </w:rPr>
-            <m:t xml:space="preserve"> </m:t>
-          </m:r>
-          <m:r>
-            <w:rPr>
-              <w:rFonts w:ascii="Cambria Math" w:eastAsiaTheme="minorEastAsia" w:hAnsi="Cambria Math"/>
-              <w:lang w:val="en-GB"/>
-            </w:rPr>
-            <m:t>p</m:t>
-          </m:r>
-          <w:bookmarkStart w:id="0" w:name="_GoBack"/>
-          <w:bookmarkEnd w:id="0"/>
-          <m:r>
-            <w:rPr>
-              <w:rFonts w:ascii="Cambria Math" w:eastAsiaTheme="minorEastAsia" w:hAnsi="Cambria Math"/>
-              <w:lang w:val="en-GB"/>
-            </w:rPr>
-            <m:t>[p</m:t>
-          </m:r>
-          <m:sSub>
-            <m:sSubPr>
-              <m:ctrlPr>
-                <w:rPr>
-                  <w:rFonts w:ascii="Cambria Math" w:eastAsiaTheme="minorEastAsia" w:hAnsi="Cambria Math"/>
-                  <w:i/>
-                  <w:lang w:val="en-GB"/>
-                </w:rPr>
-              </m:ctrlPr>
-            </m:sSubPr>
-            <m:e>
-              <m:r>
-                <w:rPr>
-                  <w:rFonts w:ascii="Cambria Math" w:eastAsiaTheme="minorEastAsia" w:hAnsi="Cambria Math"/>
-                  <w:lang w:val="en-GB"/>
-                </w:rPr>
-                <m:t>l</m:t>
-              </m:r>
-            </m:e>
-            <m:sub>
-              <m:r>
-                <w:rPr>
-                  <w:rFonts w:ascii="Cambria Math" w:eastAsiaTheme="minorEastAsia" w:hAnsi="Cambria Math"/>
-                  <w:lang w:val="en-GB"/>
-                </w:rPr>
-                <m:t>d</m:t>
-              </m:r>
-            </m:sub>
-          </m:sSub>
-          <m:r>
-            <m:rPr>
-              <m:sty m:val="bi"/>
-            </m:rPr>
-            <w:rPr>
-              <w:rFonts w:ascii="Cambria Math" w:eastAsiaTheme="minorEastAsia" w:hAnsi="Cambria Math"/>
-              <w:lang w:val="en-GB"/>
-            </w:rPr>
-            <m:t>]</m:t>
-          </m:r>
-          <m:r>
-            <m:rPr>
-              <m:sty m:val="bi"/>
-            </m:rPr>
-            <w:rPr>
-              <w:rFonts w:ascii="Cambria Math" w:eastAsiaTheme="minorEastAsia" w:hAnsi="Cambria Math"/>
-              <w:lang w:val="en-GB"/>
-            </w:rPr>
-            <m:t>:</m:t>
-          </m:r>
-          <m:r>
-            <w:rPr>
-              <w:rFonts w:ascii="Cambria Math" w:eastAsiaTheme="minorEastAsia" w:hAnsi="Cambria Math"/>
-              <w:lang w:val="en-GB"/>
-            </w:rPr>
-            <m:t xml:space="preserve"> dir</m:t>
-          </m:r>
-          <m:d>
-            <m:dPr>
-              <m:ctrlPr>
-                <w:rPr>
-                  <w:rFonts w:ascii="Cambria Math" w:eastAsiaTheme="minorEastAsia" w:hAnsi="Cambria Math"/>
-                  <w:i/>
-                  <w:lang w:val="en-GB"/>
-                </w:rPr>
-              </m:ctrlPr>
-            </m:dPr>
-            <m:e>
-              <m:sSub>
-                <m:sSubPr>
-                  <m:ctrlPr>
-                    <w:rPr>
-                      <w:rFonts w:ascii="Cambria Math" w:eastAsiaTheme="minorEastAsia" w:hAnsi="Cambria Math"/>
-                      <w:i/>
-                      <w:lang w:val="en-GB"/>
-                    </w:rPr>
-                  </m:ctrlPr>
-                </m:sSubPr>
-                <m:e>
-                  <m:r>
-                    <w:rPr>
-                      <w:rFonts w:ascii="Cambria Math" w:eastAsiaTheme="minorEastAsia" w:hAnsi="Cambria Math"/>
-                      <w:lang w:val="en-GB"/>
-                    </w:rPr>
-                    <m:t>p</m:t>
-                  </m:r>
-                </m:e>
-                <m:sub>
-                  <m:r>
-                    <w:rPr>
-                      <w:rFonts w:ascii="Cambria Math" w:eastAsiaTheme="minorEastAsia" w:hAnsi="Cambria Math"/>
-                      <w:lang w:val="en-GB"/>
-                    </w:rPr>
-                    <m:t>a</m:t>
-                  </m:r>
-                </m:sub>
-              </m:sSub>
-              <m:sSub>
-                <m:sSubPr>
-                  <m:ctrlPr>
-                    <w:rPr>
-                      <w:rFonts w:ascii="Cambria Math" w:eastAsiaTheme="minorEastAsia" w:hAnsi="Cambria Math"/>
-                      <w:i/>
-                      <w:lang w:val="en-GB"/>
-                    </w:rPr>
-                  </m:ctrlPr>
-                </m:sSubPr>
-                <m:e>
-                  <m:r>
-                    <w:rPr>
-                      <w:rFonts w:ascii="Cambria Math" w:eastAsiaTheme="minorEastAsia" w:hAnsi="Cambria Math"/>
-                      <w:lang w:val="en-GB"/>
-                    </w:rPr>
-                    <m:t>p</m:t>
-                  </m:r>
-                </m:e>
-                <m:sub>
-                  <m:r>
-                    <w:rPr>
-                      <w:rFonts w:ascii="Cambria Math" w:eastAsiaTheme="minorEastAsia" w:hAnsi="Cambria Math"/>
-                      <w:lang w:val="en-GB"/>
-                    </w:rPr>
-                    <m:t>d</m:t>
-                  </m:r>
-                </m:sub>
-              </m:sSub>
-            </m:e>
-          </m:d>
-          <m:r>
-            <w:rPr>
-              <w:rFonts w:ascii="Cambria Math" w:eastAsiaTheme="minorEastAsia" w:hAnsi="Cambria Math"/>
-              <w:lang w:val="en-GB"/>
-            </w:rPr>
-            <m:t>=di</m:t>
-          </m:r>
-          <m:sSub>
-            <m:sSubPr>
-              <m:ctrlPr>
-                <w:rPr>
-                  <w:rFonts w:ascii="Cambria Math" w:eastAsiaTheme="minorEastAsia" w:hAnsi="Cambria Math"/>
-                  <w:i/>
-                  <w:lang w:val="en-GB"/>
-                </w:rPr>
-              </m:ctrlPr>
-            </m:sSubPr>
-            <m:e>
-              <m:r>
-                <w:rPr>
-                  <w:rFonts w:ascii="Cambria Math" w:eastAsiaTheme="minorEastAsia" w:hAnsi="Cambria Math"/>
-                  <w:lang w:val="en-GB"/>
-                </w:rPr>
-                <m:t>r</m:t>
-              </m:r>
-            </m:e>
-            <m:sub>
-              <m:r>
-                <w:rPr>
-                  <w:rFonts w:ascii="Cambria Math" w:eastAsiaTheme="minorEastAsia" w:hAnsi="Cambria Math"/>
-                  <w:lang w:val="en-GB"/>
-                </w:rPr>
-                <m:t>b</m:t>
-              </m:r>
-            </m:sub>
-          </m:sSub>
-          <m:r>
-            <m:rPr>
-              <m:sty m:val="bi"/>
-            </m:rPr>
-            <w:rPr>
-              <w:rFonts w:ascii="Cambria Math" w:eastAsiaTheme="minorEastAsia" w:hAnsi="Cambria Math"/>
-              <w:lang w:val="en-GB"/>
-            </w:rPr>
-            <m:t>∧</m:t>
-          </m:r>
-          <m:r>
-            <w:rPr>
-              <w:rFonts w:ascii="Cambria Math" w:eastAsiaTheme="minorEastAsia" w:hAnsi="Cambria Math"/>
-              <w:lang w:val="en-GB"/>
-            </w:rPr>
-            <m:t xml:space="preserve"> r</m:t>
-          </m:r>
-          <m:d>
-            <m:dPr>
-              <m:ctrlPr>
-                <w:rPr>
-                  <w:rFonts w:ascii="Cambria Math" w:eastAsiaTheme="minorEastAsia" w:hAnsi="Cambria Math"/>
-                  <w:i/>
-                  <w:lang w:val="en-GB"/>
-                </w:rPr>
-              </m:ctrlPr>
-            </m:dPr>
-            <m:e>
-              <m:sSub>
-                <m:sSubPr>
-                  <m:ctrlPr>
-                    <w:rPr>
-                      <w:rFonts w:ascii="Cambria Math" w:eastAsiaTheme="minorEastAsia" w:hAnsi="Cambria Math"/>
-                      <w:i/>
-                      <w:lang w:val="en-GB"/>
-                    </w:rPr>
-                  </m:ctrlPr>
-                </m:sSubPr>
-                <m:e>
-                  <m:r>
-                    <w:rPr>
-                      <w:rFonts w:ascii="Cambria Math" w:eastAsiaTheme="minorEastAsia" w:hAnsi="Cambria Math"/>
-                      <w:lang w:val="en-GB"/>
-                    </w:rPr>
-                    <m:t>p</m:t>
-                  </m:r>
-                </m:e>
-                <m:sub>
-                  <m:r>
-                    <w:rPr>
-                      <w:rFonts w:ascii="Cambria Math" w:eastAsiaTheme="minorEastAsia" w:hAnsi="Cambria Math"/>
-                      <w:lang w:val="en-GB"/>
-                    </w:rPr>
-                    <m:t>a</m:t>
-                  </m:r>
-                </m:sub>
-              </m:sSub>
-              <m:sSub>
-                <m:sSubPr>
-                  <m:ctrlPr>
-                    <w:rPr>
-                      <w:rFonts w:ascii="Cambria Math" w:eastAsiaTheme="minorEastAsia" w:hAnsi="Cambria Math"/>
-                      <w:i/>
-                      <w:lang w:val="en-GB"/>
-                    </w:rPr>
-                  </m:ctrlPr>
-                </m:sSubPr>
-                <m:e>
-                  <m:r>
-                    <w:rPr>
-                      <w:rFonts w:ascii="Cambria Math" w:eastAsiaTheme="minorEastAsia" w:hAnsi="Cambria Math"/>
-                      <w:lang w:val="en-GB"/>
-                    </w:rPr>
-                    <m:t>p</m:t>
-                  </m:r>
-                </m:e>
-                <m:sub>
-                  <m:r>
-                    <w:rPr>
-                      <w:rFonts w:ascii="Cambria Math" w:eastAsiaTheme="minorEastAsia" w:hAnsi="Cambria Math"/>
-                      <w:lang w:val="en-GB"/>
-                    </w:rPr>
-                    <m:t>d</m:t>
-                  </m:r>
-                </m:sub>
-              </m:sSub>
-            </m:e>
-          </m:d>
-          <m:r>
-            <w:rPr>
-              <w:rFonts w:ascii="Cambria Math" w:eastAsiaTheme="minorEastAsia" w:hAnsi="Cambria Math"/>
-              <w:lang w:val="en-GB"/>
-            </w:rPr>
-            <m:t>=</m:t>
-          </m:r>
-          <m:sSub>
-            <m:sSubPr>
-              <m:ctrlPr>
-                <w:rPr>
-                  <w:rFonts w:ascii="Cambria Math" w:eastAsiaTheme="minorEastAsia" w:hAnsi="Cambria Math"/>
-                  <w:i/>
-                  <w:lang w:val="en-GB"/>
-                </w:rPr>
-              </m:ctrlPr>
-            </m:sSubPr>
-            <m:e>
-              <m:r>
-                <w:rPr>
-                  <w:rFonts w:ascii="Cambria Math" w:eastAsiaTheme="minorEastAsia" w:hAnsi="Cambria Math"/>
-                  <w:lang w:val="en-GB"/>
-                </w:rPr>
-                <m:t>r</m:t>
-              </m:r>
-            </m:e>
-            <m:sub>
-              <m:r>
-                <w:rPr>
-                  <w:rFonts w:ascii="Cambria Math" w:eastAsiaTheme="minorEastAsia" w:hAnsi="Cambria Math"/>
-                  <w:lang w:val="en-GB"/>
-                </w:rPr>
-                <m:t>c</m:t>
-              </m:r>
-            </m:sub>
-          </m:sSub>
-        </m:oMath>
-      </m:oMathPara>
-    </w:p>
-    <w:p>
-      <w:pPr>
-        <w:bidi w:val="0"/>
-        <w:rPr>
-          <w:rFonts w:eastAsiaTheme="minorEastAsia"/>
-          <w:lang w:val="en-GB"/>
-        </w:rPr>
-      </w:pPr>
-      <w:r>
-        <w:rPr>
-          <w:rFonts w:eastAsiaTheme="minorEastAsia"/>
-          <w:lang w:val="en-GB"/>
-        </w:rPr>
-        <w:t xml:space="preserve">In that way </w:t>
-      </w:r>
+      <w:bookmarkStart w:id="0" w:name="_GoBack"/>
+      <w:bookmarkEnd w:id="0"/>
     </w:p>
     <w:sectPr>
       <w:pgSz w:w="11906" w:h="16838"/>
@@ -25073,7 +24429,7 @@
 </file>
 
 <file path=customXml/itemProps1.xml><?xml version="1.0" encoding="utf-8"?>
-<ds:datastoreItem xmlns:ds="http://schemas.openxmlformats.org/officeDocument/2006/customXml" ds:itemID="{9C1A6027-F3B7-48E3-A11E-817AE5D183F5}">
+<ds:datastoreItem xmlns:ds="http://schemas.openxmlformats.org/officeDocument/2006/customXml" ds:itemID="{A6A16BC2-8C1B-4234-94F3-89EC49AAFED9}">
   <ds:schemaRefs>
     <ds:schemaRef ds:uri="http://schemas.openxmlformats.org/officeDocument/2006/bibliography"/>
   </ds:schemaRefs>

</xml_diff>

<commit_message>
Revert "Files from Google Drive"
</commit_message>
<xml_diff>
--- a/גיאומטריה 4.docx
+++ b/גיאומטריה 4.docx
@@ -21817,7 +21817,7 @@
           <w:sz w:val="24"/>
           <w:szCs w:val="24"/>
         </w:rPr>
-        <w:t>3</w:t>
+        <w:t>4</w:t>
       </w:r>
     </w:p>
     <w:p>
@@ -22105,57 +22105,43 @@
               <w:rFonts w:ascii="Cambria Math" w:eastAsiaTheme="minorEastAsia" w:hAnsi="Cambria Math"/>
               <w:lang w:val="en-GB"/>
             </w:rPr>
-            <m:t>notate</m:t>
-          </m:r>
+            <m:t>notate di</m:t>
+          </m:r>
+          <m:sSub>
+            <m:sSubPr>
+              <m:ctrlPr>
+                <w:rPr>
+                  <w:rFonts w:ascii="Cambria Math" w:eastAsiaTheme="minorEastAsia" w:hAnsi="Cambria Math"/>
+                  <w:i/>
+                  <w:lang w:val="en-GB"/>
+                </w:rPr>
+              </m:ctrlPr>
+            </m:sSubPr>
+            <m:e>
+              <m:r>
+                <w:rPr>
+                  <w:rFonts w:ascii="Cambria Math" w:eastAsiaTheme="minorEastAsia" w:hAnsi="Cambria Math"/>
+                  <w:lang w:val="en-GB"/>
+                </w:rPr>
+                <m:t>r</m:t>
+              </m:r>
+            </m:e>
+            <m:sub>
+              <m:r>
+                <w:rPr>
+                  <w:rFonts w:ascii="Cambria Math" w:eastAsiaTheme="minorEastAsia" w:hAnsi="Cambria Math"/>
+                  <w:lang w:val="en-GB"/>
+                </w:rPr>
+                <m:t>i</m:t>
+              </m:r>
+            </m:sub>
+          </m:sSub>
           <m:r>
             <w:rPr>
               <w:rFonts w:ascii="Cambria Math" w:eastAsiaTheme="minorEastAsia" w:hAnsi="Cambria Math"/>
               <w:lang w:val="en-GB"/>
             </w:rPr>
-            <m:t xml:space="preserve"> di</m:t>
-          </m:r>
-          <m:sSub>
-            <m:sSubPr>
-              <m:ctrlPr>
-                <w:rPr>
-                  <w:rFonts w:ascii="Cambria Math" w:eastAsiaTheme="minorEastAsia" w:hAnsi="Cambria Math"/>
-                  <w:i/>
-                  <w:lang w:val="en-GB"/>
-                </w:rPr>
-              </m:ctrlPr>
-            </m:sSubPr>
-            <m:e>
-              <m:r>
-                <w:rPr>
-                  <w:rFonts w:ascii="Cambria Math" w:eastAsiaTheme="minorEastAsia" w:hAnsi="Cambria Math"/>
-                  <w:lang w:val="en-GB"/>
-                </w:rPr>
-                <m:t>r</m:t>
-              </m:r>
-            </m:e>
-            <m:sub>
-              <m:r>
-                <w:rPr>
-                  <w:rFonts w:ascii="Cambria Math" w:eastAsiaTheme="minorEastAsia" w:hAnsi="Cambria Math"/>
-                  <w:lang w:val="en-GB"/>
-                </w:rPr>
-                <m:t>i</m:t>
-              </m:r>
-            </m:sub>
-          </m:sSub>
-          <m:r>
-            <w:rPr>
-              <w:rFonts w:ascii="Cambria Math" w:eastAsiaTheme="minorEastAsia" w:hAnsi="Cambria Math"/>
-              <w:lang w:val="en-GB"/>
-            </w:rPr>
-            <m:t>=</m:t>
-          </m:r>
-          <m:r>
-            <w:rPr>
-              <w:rFonts w:ascii="Cambria Math" w:eastAsiaTheme="minorEastAsia" w:hAnsi="Cambria Math"/>
-              <w:lang w:val="en-GB"/>
-            </w:rPr>
-            <m:t>dir</m:t>
+            <m:t>=dir</m:t>
           </m:r>
           <m:d>
             <m:dPr>
@@ -22236,6 +22222,9 @@
             </m:e>
           </m:d>
           <m:r>
+            <m:rPr>
+              <m:sty m:val="p"/>
+            </m:rPr>
             <w:rPr>
               <w:rFonts w:ascii="Cambria Math" w:eastAsiaTheme="minorEastAsia" w:hAnsi="Cambria Math"/>
               <w:lang w:val="en-GB"/>
@@ -22411,13 +22400,668 @@
       <w:pPr>
         <w:pStyle w:val="ListParagraph"/>
         <w:bidi w:val="0"/>
-        <w:rPr>
-          <w:rFonts w:eastAsiaTheme="minorEastAsia"/>
+        <w:jc w:val="center"/>
+        <w:rPr>
+          <w:rFonts w:eastAsiaTheme="minorEastAsia"/>
+          <w:b/>
+          <w:bCs/>
           <w:lang w:val="en-GB"/>
         </w:rPr>
       </w:pPr>
-      <w:bookmarkStart w:id="0" w:name="_GoBack"/>
-      <w:bookmarkEnd w:id="0"/>
+      <w:r>
+        <w:rPr>
+          <w:rFonts w:eastAsiaTheme="minorEastAsia"/>
+          <w:b/>
+          <w:bCs/>
+          <w:lang w:val="en-GB"/>
+        </w:rPr>
+        <w:t xml:space="preserve">Postulate 1: </w:t>
+      </w:r>
+      <w:r>
+        <w:rPr>
+          <w:rFonts w:eastAsiaTheme="minorEastAsia"/>
+          <w:b/>
+          <w:bCs/>
+          <w:lang w:val="en-GB"/>
+        </w:rPr>
+        <w:t>Axium of Continuity</w:t>
+      </w:r>
+    </w:p>
+    <w:p>
+      <w:pPr>
+        <w:bidi w:val="0"/>
+        <w:jc w:val="center"/>
+        <w:rPr>
+          <w:rFonts w:eastAsiaTheme="minorEastAsia"/>
+          <w:sz w:val="20"/>
+          <w:szCs w:val="20"/>
+          <w:lang w:val="en-GB"/>
+        </w:rPr>
+      </w:pPr>
+      <w:r>
+        <w:rPr>
+          <w:rFonts w:eastAsiaTheme="minorEastAsia"/>
+          <w:sz w:val="20"/>
+          <w:szCs w:val="20"/>
+          <w:lang w:val="en-GB"/>
+        </w:rPr>
+        <w:t>A</w:t>
+      </w:r>
+      <w:r>
+        <w:rPr>
+          <w:rFonts w:eastAsiaTheme="minorEastAsia"/>
+          <w:sz w:val="20"/>
+          <w:szCs w:val="20"/>
+          <w:lang w:val="en-GB"/>
+        </w:rPr>
+        <w:t xml:space="preserve"> unique</w:t>
+      </w:r>
+      <w:r>
+        <w:rPr>
+          <w:rFonts w:eastAsiaTheme="minorEastAsia"/>
+          <w:sz w:val="20"/>
+          <w:szCs w:val="20"/>
+          <w:lang w:val="en-GB"/>
+        </w:rPr>
+        <w:t xml:space="preserve"> point could be found that </w:t>
+      </w:r>
+      <w:r>
+        <w:rPr>
+          <w:rFonts w:eastAsiaTheme="minorEastAsia"/>
+          <w:sz w:val="20"/>
+          <w:szCs w:val="20"/>
+          <w:lang w:val="en-GB"/>
+        </w:rPr>
+        <w:t>has</w:t>
+      </w:r>
+      <w:r>
+        <w:rPr>
+          <w:rFonts w:eastAsiaTheme="minorEastAsia"/>
+          <w:sz w:val="20"/>
+          <w:szCs w:val="20"/>
+          <w:lang w:val="en-GB"/>
+        </w:rPr>
+        <w:t xml:space="preserve"> a certain </w:t>
+      </w:r>
+      <w:r>
+        <w:rPr>
+          <w:rFonts w:eastAsiaTheme="minorEastAsia"/>
+          <w:sz w:val="20"/>
+          <w:szCs w:val="20"/>
+          <w:lang w:val="en-GB"/>
+        </w:rPr>
+        <w:t xml:space="preserve">distance in a certain direction </w:t>
+      </w:r>
+      <w:r>
+        <w:rPr>
+          <w:rFonts w:eastAsiaTheme="minorEastAsia"/>
+          <w:sz w:val="20"/>
+          <w:szCs w:val="20"/>
+          <w:lang w:val="en-GB"/>
+        </w:rPr>
+        <w:t>to</w:t>
+      </w:r>
+      <w:r>
+        <w:rPr>
+          <w:rFonts w:eastAsiaTheme="minorEastAsia"/>
+          <w:sz w:val="20"/>
+          <w:szCs w:val="20"/>
+          <w:lang w:val="en-GB"/>
+        </w:rPr>
+        <w:t xml:space="preserve"> an original point.</w:t>
+      </w:r>
+      <w:r>
+        <w:rPr>
+          <w:rFonts w:eastAsiaTheme="minorEastAsia"/>
+          <w:sz w:val="20"/>
+          <w:szCs w:val="20"/>
+          <w:lang w:val="en-GB"/>
+        </w:rPr>
+        <w:t xml:space="preserve"> </w:t>
+      </w:r>
+      <w:r>
+        <w:rPr>
+          <w:rFonts w:eastAsiaTheme="minorEastAsia"/>
+          <w:sz w:val="20"/>
+          <w:szCs w:val="20"/>
+          <w:lang w:val="en-GB"/>
+        </w:rPr>
+        <w:t>N</w:t>
+      </w:r>
+      <w:r>
+        <w:rPr>
+          <w:rFonts w:eastAsiaTheme="minorEastAsia"/>
+          <w:sz w:val="20"/>
+          <w:szCs w:val="20"/>
+          <w:lang w:val="en-GB"/>
+        </w:rPr>
+        <w:t>otate</w:t>
+      </w:r>
+      <w:r>
+        <w:rPr>
+          <w:rFonts w:eastAsiaTheme="minorEastAsia"/>
+          <w:sz w:val="20"/>
+          <w:szCs w:val="20"/>
+          <w:lang w:val="en-GB"/>
+        </w:rPr>
+        <w:t>:</w:t>
+      </w:r>
+    </w:p>
+    <w:p>
+      <w:pPr>
+        <w:pStyle w:val="ListParagraph"/>
+        <w:bidi w:val="0"/>
+        <w:jc w:val="center"/>
+        <w:rPr>
+          <w:rFonts w:eastAsiaTheme="minorEastAsia"/>
+          <w:lang w:val="en-GB"/>
+        </w:rPr>
+      </w:pPr>
+      <m:oMathPara>
+        <m:oMath>
+          <m:r>
+            <w:rPr>
+              <w:rFonts w:ascii="Cambria Math" w:eastAsiaTheme="minorEastAsia" w:hAnsi="Cambria Math"/>
+              <w:lang w:val="en-GB"/>
+            </w:rPr>
+            <m:t>∀</m:t>
+          </m:r>
+          <m:d>
+            <m:dPr>
+              <m:ctrlPr>
+                <w:rPr>
+                  <w:rFonts w:ascii="Cambria Math" w:eastAsiaTheme="minorEastAsia" w:hAnsi="Cambria Math"/>
+                  <w:i/>
+                  <w:lang w:val="en-GB"/>
+                </w:rPr>
+              </m:ctrlPr>
+            </m:dPr>
+            <m:e>
+              <m:sSub>
+                <m:sSubPr>
+                  <m:ctrlPr>
+                    <w:rPr>
+                      <w:rFonts w:ascii="Cambria Math" w:eastAsiaTheme="minorEastAsia" w:hAnsi="Cambria Math"/>
+                      <w:i/>
+                      <w:lang w:val="en-GB"/>
+                    </w:rPr>
+                  </m:ctrlPr>
+                </m:sSubPr>
+                <m:e>
+                  <m:r>
+                    <w:rPr>
+                      <w:rFonts w:ascii="Cambria Math" w:eastAsiaTheme="minorEastAsia" w:hAnsi="Cambria Math"/>
+                      <w:lang w:val="en-GB"/>
+                    </w:rPr>
+                    <m:t>p</m:t>
+                  </m:r>
+                </m:e>
+                <m:sub>
+                  <m:r>
+                    <w:rPr>
+                      <w:rFonts w:ascii="Cambria Math" w:eastAsiaTheme="minorEastAsia" w:hAnsi="Cambria Math"/>
+                      <w:lang w:val="en-GB"/>
+                    </w:rPr>
+                    <m:t>a</m:t>
+                  </m:r>
+                </m:sub>
+              </m:sSub>
+              <m:r>
+                <w:rPr>
+                  <w:rFonts w:ascii="Cambria Math" w:eastAsiaTheme="minorEastAsia" w:hAnsi="Cambria Math"/>
+                  <w:lang w:val="en-GB"/>
+                </w:rPr>
+                <m:t>∧</m:t>
+              </m:r>
+              <m:r>
+                <w:rPr>
+                  <w:rFonts w:ascii="Cambria Math" w:eastAsiaTheme="minorEastAsia" w:hAnsi="Cambria Math"/>
+                  <w:lang w:val="en-GB"/>
+                </w:rPr>
+                <m:t>di</m:t>
+              </m:r>
+              <m:sSub>
+                <m:sSubPr>
+                  <m:ctrlPr>
+                    <w:rPr>
+                      <w:rFonts w:ascii="Cambria Math" w:eastAsiaTheme="minorEastAsia" w:hAnsi="Cambria Math"/>
+                      <w:i/>
+                      <w:lang w:val="en-GB"/>
+                    </w:rPr>
+                  </m:ctrlPr>
+                </m:sSubPr>
+                <m:e>
+                  <m:r>
+                    <w:rPr>
+                      <w:rFonts w:ascii="Cambria Math" w:eastAsiaTheme="minorEastAsia" w:hAnsi="Cambria Math"/>
+                      <w:lang w:val="en-GB"/>
+                    </w:rPr>
+                    <m:t>r</m:t>
+                  </m:r>
+                </m:e>
+                <m:sub>
+                  <m:r>
+                    <w:rPr>
+                      <w:rFonts w:ascii="Cambria Math" w:eastAsiaTheme="minorEastAsia" w:hAnsi="Cambria Math"/>
+                      <w:lang w:val="en-GB"/>
+                    </w:rPr>
+                    <m:t>b</m:t>
+                  </m:r>
+                </m:sub>
+              </m:sSub>
+              <m:r>
+                <w:rPr>
+                  <w:rFonts w:ascii="Cambria Math" w:eastAsiaTheme="minorEastAsia" w:hAnsi="Cambria Math"/>
+                  <w:lang w:val="en-GB"/>
+                </w:rPr>
+                <m:t>∧</m:t>
+              </m:r>
+              <m:sSub>
+                <m:sSubPr>
+                  <m:ctrlPr>
+                    <w:rPr>
+                      <w:rFonts w:ascii="Cambria Math" w:eastAsiaTheme="minorEastAsia" w:hAnsi="Cambria Math"/>
+                      <w:i/>
+                      <w:lang w:val="en-GB"/>
+                    </w:rPr>
+                  </m:ctrlPr>
+                </m:sSubPr>
+                <m:e>
+                  <m:r>
+                    <w:rPr>
+                      <w:rFonts w:ascii="Cambria Math" w:eastAsiaTheme="minorEastAsia" w:hAnsi="Cambria Math"/>
+                      <w:lang w:val="en-GB"/>
+                    </w:rPr>
+                    <m:t>r</m:t>
+                  </m:r>
+                </m:e>
+                <m:sub>
+                  <m:r>
+                    <w:rPr>
+                      <w:rFonts w:ascii="Cambria Math" w:eastAsiaTheme="minorEastAsia" w:hAnsi="Cambria Math"/>
+                      <w:lang w:val="en-GB"/>
+                    </w:rPr>
+                    <m:t>c</m:t>
+                  </m:r>
+                </m:sub>
+              </m:sSub>
+            </m:e>
+          </m:d>
+          <m:r>
+            <w:rPr>
+              <w:rFonts w:ascii="Cambria Math" w:eastAsiaTheme="minorEastAsia" w:hAnsi="Cambria Math"/>
+              <w:lang w:val="en-GB"/>
+            </w:rPr>
+            <m:t>;</m:t>
+          </m:r>
+          <m:sSub>
+            <m:sSubPr>
+              <m:ctrlPr>
+                <w:rPr>
+                  <w:rFonts w:ascii="Cambria Math" w:eastAsiaTheme="minorEastAsia" w:hAnsi="Cambria Math"/>
+                  <w:i/>
+                  <w:lang w:val="en-GB"/>
+                </w:rPr>
+              </m:ctrlPr>
+            </m:sSubPr>
+            <m:e>
+              <m:r>
+                <m:rPr>
+                  <m:sty m:val="bi"/>
+                </m:rPr>
+                <w:rPr>
+                  <w:rFonts w:ascii="Cambria Math" w:eastAsiaTheme="minorEastAsia" w:hAnsi="Cambria Math"/>
+                  <w:lang w:val="en-GB"/>
+                </w:rPr>
+                <m:t>∃</m:t>
+              </m:r>
+              <m:ctrlPr>
+                <w:rPr>
+                  <w:rFonts w:ascii="Cambria Math" w:eastAsiaTheme="minorEastAsia" w:hAnsi="Cambria Math"/>
+                  <w:b/>
+                  <w:i/>
+                  <w:lang w:val="en-GB"/>
+                </w:rPr>
+              </m:ctrlPr>
+            </m:e>
+            <m:sub>
+              <m:r>
+                <w:rPr>
+                  <w:rFonts w:ascii="Cambria Math" w:eastAsiaTheme="minorEastAsia" w:hAnsi="Cambria Math"/>
+                  <w:lang w:val="en-GB"/>
+                </w:rPr>
+                <m:t>=1</m:t>
+              </m:r>
+            </m:sub>
+          </m:sSub>
+          <m:r>
+            <w:rPr>
+              <w:rFonts w:ascii="Cambria Math" w:eastAsiaTheme="minorEastAsia" w:hAnsi="Cambria Math"/>
+              <w:lang w:val="en-GB"/>
+            </w:rPr>
+            <m:t xml:space="preserve"> </m:t>
+          </m:r>
+          <m:r>
+            <w:rPr>
+              <w:rFonts w:ascii="Cambria Math" w:eastAsiaTheme="minorEastAsia" w:hAnsi="Cambria Math"/>
+              <w:lang w:val="en-GB"/>
+            </w:rPr>
+            <m:t>p</m:t>
+          </m:r>
+          <w:bookmarkStart w:id="0" w:name="_GoBack"/>
+          <w:bookmarkEnd w:id="0"/>
+          <m:r>
+            <w:rPr>
+              <w:rFonts w:ascii="Cambria Math" w:eastAsiaTheme="minorEastAsia" w:hAnsi="Cambria Math"/>
+              <w:lang w:val="en-GB"/>
+            </w:rPr>
+            <m:t>[p</m:t>
+          </m:r>
+          <m:sSub>
+            <m:sSubPr>
+              <m:ctrlPr>
+                <w:rPr>
+                  <w:rFonts w:ascii="Cambria Math" w:eastAsiaTheme="minorEastAsia" w:hAnsi="Cambria Math"/>
+                  <w:i/>
+                  <w:lang w:val="en-GB"/>
+                </w:rPr>
+              </m:ctrlPr>
+            </m:sSubPr>
+            <m:e>
+              <m:r>
+                <w:rPr>
+                  <w:rFonts w:ascii="Cambria Math" w:eastAsiaTheme="minorEastAsia" w:hAnsi="Cambria Math"/>
+                  <w:lang w:val="en-GB"/>
+                </w:rPr>
+                <m:t>l</m:t>
+              </m:r>
+            </m:e>
+            <m:sub>
+              <m:r>
+                <w:rPr>
+                  <w:rFonts w:ascii="Cambria Math" w:eastAsiaTheme="minorEastAsia" w:hAnsi="Cambria Math"/>
+                  <w:lang w:val="en-GB"/>
+                </w:rPr>
+                <m:t>d</m:t>
+              </m:r>
+            </m:sub>
+          </m:sSub>
+          <m:r>
+            <m:rPr>
+              <m:sty m:val="bi"/>
+            </m:rPr>
+            <w:rPr>
+              <w:rFonts w:ascii="Cambria Math" w:eastAsiaTheme="minorEastAsia" w:hAnsi="Cambria Math"/>
+              <w:lang w:val="en-GB"/>
+            </w:rPr>
+            <m:t>]</m:t>
+          </m:r>
+          <m:r>
+            <m:rPr>
+              <m:sty m:val="bi"/>
+            </m:rPr>
+            <w:rPr>
+              <w:rFonts w:ascii="Cambria Math" w:eastAsiaTheme="minorEastAsia" w:hAnsi="Cambria Math"/>
+              <w:lang w:val="en-GB"/>
+            </w:rPr>
+            <m:t>:</m:t>
+          </m:r>
+          <m:r>
+            <w:rPr>
+              <w:rFonts w:ascii="Cambria Math" w:eastAsiaTheme="minorEastAsia" w:hAnsi="Cambria Math"/>
+              <w:lang w:val="en-GB"/>
+            </w:rPr>
+            <m:t xml:space="preserve"> dir</m:t>
+          </m:r>
+          <m:d>
+            <m:dPr>
+              <m:ctrlPr>
+                <w:rPr>
+                  <w:rFonts w:ascii="Cambria Math" w:eastAsiaTheme="minorEastAsia" w:hAnsi="Cambria Math"/>
+                  <w:i/>
+                  <w:lang w:val="en-GB"/>
+                </w:rPr>
+              </m:ctrlPr>
+            </m:dPr>
+            <m:e>
+              <m:sSub>
+                <m:sSubPr>
+                  <m:ctrlPr>
+                    <w:rPr>
+                      <w:rFonts w:ascii="Cambria Math" w:eastAsiaTheme="minorEastAsia" w:hAnsi="Cambria Math"/>
+                      <w:i/>
+                      <w:lang w:val="en-GB"/>
+                    </w:rPr>
+                  </m:ctrlPr>
+                </m:sSubPr>
+                <m:e>
+                  <m:r>
+                    <w:rPr>
+                      <w:rFonts w:ascii="Cambria Math" w:eastAsiaTheme="minorEastAsia" w:hAnsi="Cambria Math"/>
+                      <w:lang w:val="en-GB"/>
+                    </w:rPr>
+                    <m:t>p</m:t>
+                  </m:r>
+                </m:e>
+                <m:sub>
+                  <m:r>
+                    <w:rPr>
+                      <w:rFonts w:ascii="Cambria Math" w:eastAsiaTheme="minorEastAsia" w:hAnsi="Cambria Math"/>
+                      <w:lang w:val="en-GB"/>
+                    </w:rPr>
+                    <m:t>a</m:t>
+                  </m:r>
+                </m:sub>
+              </m:sSub>
+              <m:sSub>
+                <m:sSubPr>
+                  <m:ctrlPr>
+                    <w:rPr>
+                      <w:rFonts w:ascii="Cambria Math" w:eastAsiaTheme="minorEastAsia" w:hAnsi="Cambria Math"/>
+                      <w:i/>
+                      <w:lang w:val="en-GB"/>
+                    </w:rPr>
+                  </m:ctrlPr>
+                </m:sSubPr>
+                <m:e>
+                  <m:r>
+                    <w:rPr>
+                      <w:rFonts w:ascii="Cambria Math" w:eastAsiaTheme="minorEastAsia" w:hAnsi="Cambria Math"/>
+                      <w:lang w:val="en-GB"/>
+                    </w:rPr>
+                    <m:t>p</m:t>
+                  </m:r>
+                </m:e>
+                <m:sub>
+                  <m:r>
+                    <w:rPr>
+                      <w:rFonts w:ascii="Cambria Math" w:eastAsiaTheme="minorEastAsia" w:hAnsi="Cambria Math"/>
+                      <w:lang w:val="en-GB"/>
+                    </w:rPr>
+                    <m:t>d</m:t>
+                  </m:r>
+                </m:sub>
+              </m:sSub>
+            </m:e>
+          </m:d>
+          <m:r>
+            <w:rPr>
+              <w:rFonts w:ascii="Cambria Math" w:eastAsiaTheme="minorEastAsia" w:hAnsi="Cambria Math"/>
+              <w:lang w:val="en-GB"/>
+            </w:rPr>
+            <m:t>=di</m:t>
+          </m:r>
+          <m:sSub>
+            <m:sSubPr>
+              <m:ctrlPr>
+                <w:rPr>
+                  <w:rFonts w:ascii="Cambria Math" w:eastAsiaTheme="minorEastAsia" w:hAnsi="Cambria Math"/>
+                  <w:i/>
+                  <w:lang w:val="en-GB"/>
+                </w:rPr>
+              </m:ctrlPr>
+            </m:sSubPr>
+            <m:e>
+              <m:r>
+                <w:rPr>
+                  <w:rFonts w:ascii="Cambria Math" w:eastAsiaTheme="minorEastAsia" w:hAnsi="Cambria Math"/>
+                  <w:lang w:val="en-GB"/>
+                </w:rPr>
+                <m:t>r</m:t>
+              </m:r>
+            </m:e>
+            <m:sub>
+              <m:r>
+                <w:rPr>
+                  <w:rFonts w:ascii="Cambria Math" w:eastAsiaTheme="minorEastAsia" w:hAnsi="Cambria Math"/>
+                  <w:lang w:val="en-GB"/>
+                </w:rPr>
+                <m:t>b</m:t>
+              </m:r>
+            </m:sub>
+          </m:sSub>
+          <m:r>
+            <m:rPr>
+              <m:sty m:val="bi"/>
+            </m:rPr>
+            <w:rPr>
+              <w:rFonts w:ascii="Cambria Math" w:eastAsiaTheme="minorEastAsia" w:hAnsi="Cambria Math"/>
+              <w:lang w:val="en-GB"/>
+            </w:rPr>
+            <m:t>∧</m:t>
+          </m:r>
+          <m:r>
+            <w:rPr>
+              <w:rFonts w:ascii="Cambria Math" w:eastAsiaTheme="minorEastAsia" w:hAnsi="Cambria Math"/>
+              <w:lang w:val="en-GB"/>
+            </w:rPr>
+            <m:t xml:space="preserve"> r</m:t>
+          </m:r>
+          <m:d>
+            <m:dPr>
+              <m:ctrlPr>
+                <w:rPr>
+                  <w:rFonts w:ascii="Cambria Math" w:eastAsiaTheme="minorEastAsia" w:hAnsi="Cambria Math"/>
+                  <w:i/>
+                  <w:lang w:val="en-GB"/>
+                </w:rPr>
+              </m:ctrlPr>
+            </m:dPr>
+            <m:e>
+              <m:sSub>
+                <m:sSubPr>
+                  <m:ctrlPr>
+                    <w:rPr>
+                      <w:rFonts w:ascii="Cambria Math" w:eastAsiaTheme="minorEastAsia" w:hAnsi="Cambria Math"/>
+                      <w:i/>
+                      <w:lang w:val="en-GB"/>
+                    </w:rPr>
+                  </m:ctrlPr>
+                </m:sSubPr>
+                <m:e>
+                  <m:r>
+                    <w:rPr>
+                      <w:rFonts w:ascii="Cambria Math" w:eastAsiaTheme="minorEastAsia" w:hAnsi="Cambria Math"/>
+                      <w:lang w:val="en-GB"/>
+                    </w:rPr>
+                    <m:t>p</m:t>
+                  </m:r>
+                </m:e>
+                <m:sub>
+                  <m:r>
+                    <w:rPr>
+                      <w:rFonts w:ascii="Cambria Math" w:eastAsiaTheme="minorEastAsia" w:hAnsi="Cambria Math"/>
+                      <w:lang w:val="en-GB"/>
+                    </w:rPr>
+                    <m:t>a</m:t>
+                  </m:r>
+                </m:sub>
+              </m:sSub>
+              <m:sSub>
+                <m:sSubPr>
+                  <m:ctrlPr>
+                    <w:rPr>
+                      <w:rFonts w:ascii="Cambria Math" w:eastAsiaTheme="minorEastAsia" w:hAnsi="Cambria Math"/>
+                      <w:i/>
+                      <w:lang w:val="en-GB"/>
+                    </w:rPr>
+                  </m:ctrlPr>
+                </m:sSubPr>
+                <m:e>
+                  <m:r>
+                    <w:rPr>
+                      <w:rFonts w:ascii="Cambria Math" w:eastAsiaTheme="minorEastAsia" w:hAnsi="Cambria Math"/>
+                      <w:lang w:val="en-GB"/>
+                    </w:rPr>
+                    <m:t>p</m:t>
+                  </m:r>
+                </m:e>
+                <m:sub>
+                  <m:r>
+                    <w:rPr>
+                      <w:rFonts w:ascii="Cambria Math" w:eastAsiaTheme="minorEastAsia" w:hAnsi="Cambria Math"/>
+                      <w:lang w:val="en-GB"/>
+                    </w:rPr>
+                    <m:t>d</m:t>
+                  </m:r>
+                </m:sub>
+              </m:sSub>
+            </m:e>
+          </m:d>
+          <m:r>
+            <w:rPr>
+              <w:rFonts w:ascii="Cambria Math" w:eastAsiaTheme="minorEastAsia" w:hAnsi="Cambria Math"/>
+              <w:lang w:val="en-GB"/>
+            </w:rPr>
+            <m:t>=</m:t>
+          </m:r>
+          <m:sSub>
+            <m:sSubPr>
+              <m:ctrlPr>
+                <w:rPr>
+                  <w:rFonts w:ascii="Cambria Math" w:eastAsiaTheme="minorEastAsia" w:hAnsi="Cambria Math"/>
+                  <w:i/>
+                  <w:lang w:val="en-GB"/>
+                </w:rPr>
+              </m:ctrlPr>
+            </m:sSubPr>
+            <m:e>
+              <m:r>
+                <w:rPr>
+                  <w:rFonts w:ascii="Cambria Math" w:eastAsiaTheme="minorEastAsia" w:hAnsi="Cambria Math"/>
+                  <w:lang w:val="en-GB"/>
+                </w:rPr>
+                <m:t>r</m:t>
+              </m:r>
+            </m:e>
+            <m:sub>
+              <m:r>
+                <w:rPr>
+                  <w:rFonts w:ascii="Cambria Math" w:eastAsiaTheme="minorEastAsia" w:hAnsi="Cambria Math"/>
+                  <w:lang w:val="en-GB"/>
+                </w:rPr>
+                <m:t>c</m:t>
+              </m:r>
+            </m:sub>
+          </m:sSub>
+        </m:oMath>
+      </m:oMathPara>
+    </w:p>
+    <w:p>
+      <w:pPr>
+        <w:bidi w:val="0"/>
+        <w:rPr>
+          <w:rFonts w:eastAsiaTheme="minorEastAsia"/>
+          <w:lang w:val="en-GB"/>
+        </w:rPr>
+      </w:pPr>
+      <w:r>
+        <w:rPr>
+          <w:rFonts w:eastAsiaTheme="minorEastAsia"/>
+          <w:lang w:val="en-GB"/>
+        </w:rPr>
+        <w:t xml:space="preserve">In that way </w:t>
+      </w:r>
     </w:p>
     <w:sectPr>
       <w:pgSz w:w="11906" w:h="16838"/>
@@ -24429,7 +25073,7 @@
 </file>
 
 <file path=customXml/itemProps1.xml><?xml version="1.0" encoding="utf-8"?>
-<ds:datastoreItem xmlns:ds="http://schemas.openxmlformats.org/officeDocument/2006/customXml" ds:itemID="{A6A16BC2-8C1B-4234-94F3-89EC49AAFED9}">
+<ds:datastoreItem xmlns:ds="http://schemas.openxmlformats.org/officeDocument/2006/customXml" ds:itemID="{9C1A6027-F3B7-48E3-A11E-817AE5D183F5}">
   <ds:schemaRefs>
     <ds:schemaRef ds:uri="http://schemas.openxmlformats.org/officeDocument/2006/bibliography"/>
   </ds:schemaRefs>

</xml_diff>